<commit_message>
made sure PDR is final version
</commit_message>
<xml_diff>
--- a/documentation/doc/Personal Development Report.docx
+++ b/documentation/doc/Personal Development Report.docx
@@ -1151,7 +1151,7 @@
                 <w:rPr>
                   <w:rFonts w:eastAsiaTheme="minorEastAsia"/>
                   <w:noProof/>
-                  <w:lang w:eastAsia="en-NL"/>
+                  <w:lang w:val="en-NL" w:eastAsia="en-NL"/>
                 </w:rPr>
               </w:pPr>
               <w:r>
@@ -1163,7 +1163,7 @@
               <w:r>
                 <w:fldChar w:fldCharType="separate"/>
               </w:r>
-              <w:hyperlink w:anchor="_Toc75012894" w:history="1">
+              <w:hyperlink w:anchor="_Toc75024593" w:history="1">
                 <w:r>
                   <w:rPr>
                     <w:rStyle w:val="Hyperlink"/>
@@ -1191,7 +1191,7 @@
                     <w:noProof/>
                     <w:webHidden/>
                   </w:rPr>
-                  <w:instrText xml:space="preserve"> PAGEREF _Toc75012894 \h </w:instrText>
+                  <w:instrText xml:space="preserve"> PAGEREF _Toc75024593 \h </w:instrText>
                 </w:r>
                 <w:r>
                   <w:rPr>
@@ -1231,10 +1231,10 @@
                 <w:rPr>
                   <w:rFonts w:eastAsiaTheme="minorEastAsia"/>
                   <w:noProof/>
-                  <w:lang w:eastAsia="en-NL"/>
+                  <w:lang w:val="en-NL" w:eastAsia="en-NL"/>
                 </w:rPr>
               </w:pPr>
-              <w:hyperlink w:anchor="_Toc75012895" w:history="1">
+              <w:hyperlink w:anchor="_Toc75024594" w:history="1">
                 <w:r>
                   <w:rPr>
                     <w:rStyle w:val="Hyperlink"/>
@@ -1262,7 +1262,7 @@
                     <w:noProof/>
                     <w:webHidden/>
                   </w:rPr>
-                  <w:instrText xml:space="preserve"> PAGEREF _Toc75012895 \h </w:instrText>
+                  <w:instrText xml:space="preserve"> PAGEREF _Toc75024594 \h </w:instrText>
                 </w:r>
                 <w:r>
                   <w:rPr>
@@ -1302,10 +1302,10 @@
                 <w:rPr>
                   <w:rFonts w:eastAsiaTheme="minorEastAsia"/>
                   <w:noProof/>
-                  <w:lang w:eastAsia="en-NL"/>
+                  <w:lang w:val="en-NL" w:eastAsia="en-NL"/>
                 </w:rPr>
               </w:pPr>
-              <w:hyperlink w:anchor="_Toc75012896" w:history="1">
+              <w:hyperlink w:anchor="_Toc75024595" w:history="1">
                 <w:r>
                   <w:rPr>
                     <w:rStyle w:val="Hyperlink"/>
@@ -1343,7 +1343,7 @@
                     <w:noProof/>
                     <w:webHidden/>
                   </w:rPr>
-                  <w:instrText xml:space="preserve"> PAGEREF _Toc75012896 \h </w:instrText>
+                  <w:instrText xml:space="preserve"> PAGEREF _Toc75024595 \h </w:instrText>
                 </w:r>
                 <w:r>
                   <w:rPr>
@@ -1383,10 +1383,10 @@
                 <w:rPr>
                   <w:rFonts w:eastAsiaTheme="minorEastAsia"/>
                   <w:noProof/>
-                  <w:lang w:eastAsia="en-NL"/>
+                  <w:lang w:val="en-NL" w:eastAsia="en-NL"/>
                 </w:rPr>
               </w:pPr>
-              <w:hyperlink w:anchor="_Toc75012897" w:history="1">
+              <w:hyperlink w:anchor="_Toc75024596" w:history="1">
                 <w:r>
                   <w:rPr>
                     <w:rStyle w:val="Hyperlink"/>
@@ -1413,7 +1413,7 @@
                     <w:noProof/>
                     <w:webHidden/>
                   </w:rPr>
-                  <w:instrText xml:space="preserve"> PAGEREF _Toc75012897 \h </w:instrText>
+                  <w:instrText xml:space="preserve"> PAGEREF _Toc75024596 \h </w:instrText>
                 </w:r>
                 <w:r>
                   <w:rPr>
@@ -1453,10 +1453,10 @@
                 <w:rPr>
                   <w:rFonts w:eastAsiaTheme="minorEastAsia"/>
                   <w:noProof/>
-                  <w:lang w:eastAsia="en-NL"/>
+                  <w:lang w:val="en-NL" w:eastAsia="en-NL"/>
                 </w:rPr>
               </w:pPr>
-              <w:hyperlink w:anchor="_Toc75012898" w:history="1">
+              <w:hyperlink w:anchor="_Toc75024597" w:history="1">
                 <w:r>
                   <w:rPr>
                     <w:rStyle w:val="Hyperlink"/>
@@ -1494,7 +1494,7 @@
                     <w:noProof/>
                     <w:webHidden/>
                   </w:rPr>
-                  <w:instrText xml:space="preserve"> PAGEREF _Toc75012898 \h </w:instrText>
+                  <w:instrText xml:space="preserve"> PAGEREF _Toc75024597 \h </w:instrText>
                 </w:r>
                 <w:r>
                   <w:rPr>
@@ -1534,10 +1534,10 @@
                 <w:rPr>
                   <w:rFonts w:eastAsiaTheme="minorEastAsia"/>
                   <w:noProof/>
-                  <w:lang w:eastAsia="en-NL"/>
+                  <w:lang w:val="en-NL" w:eastAsia="en-NL"/>
                 </w:rPr>
               </w:pPr>
-              <w:hyperlink w:anchor="_Toc75012899" w:history="1">
+              <w:hyperlink w:anchor="_Toc75024598" w:history="1">
                 <w:r>
                   <w:rPr>
                     <w:rStyle w:val="Hyperlink"/>
@@ -1575,7 +1575,7 @@
                     <w:noProof/>
                     <w:webHidden/>
                   </w:rPr>
-                  <w:instrText xml:space="preserve"> PAGEREF _Toc75012899 \h </w:instrText>
+                  <w:instrText xml:space="preserve"> PAGEREF _Toc75024598 \h </w:instrText>
                 </w:r>
                 <w:r>
                   <w:rPr>
@@ -1615,10 +1615,10 @@
                 <w:rPr>
                   <w:rFonts w:eastAsiaTheme="minorEastAsia"/>
                   <w:noProof/>
-                  <w:lang w:eastAsia="en-NL"/>
+                  <w:lang w:val="en-NL" w:eastAsia="en-NL"/>
                 </w:rPr>
               </w:pPr>
-              <w:hyperlink w:anchor="_Toc75012900" w:history="1">
+              <w:hyperlink w:anchor="_Toc75024599" w:history="1">
                 <w:r>
                   <w:rPr>
                     <w:rStyle w:val="Hyperlink"/>
@@ -1656,7 +1656,7 @@
                     <w:noProof/>
                     <w:webHidden/>
                   </w:rPr>
-                  <w:instrText xml:space="preserve"> PAGEREF _Toc75012900 \h </w:instrText>
+                  <w:instrText xml:space="preserve"> PAGEREF _Toc75024599 \h </w:instrText>
                 </w:r>
                 <w:r>
                   <w:rPr>
@@ -1696,10 +1696,10 @@
                 <w:rPr>
                   <w:rFonts w:eastAsiaTheme="minorEastAsia"/>
                   <w:noProof/>
-                  <w:lang w:eastAsia="en-NL"/>
+                  <w:lang w:val="en-NL" w:eastAsia="en-NL"/>
                 </w:rPr>
               </w:pPr>
-              <w:hyperlink w:anchor="_Toc75012901" w:history="1">
+              <w:hyperlink w:anchor="_Toc75024600" w:history="1">
                 <w:r>
                   <w:rPr>
                     <w:rStyle w:val="Hyperlink"/>
@@ -1726,7 +1726,7 @@
                     <w:noProof/>
                     <w:webHidden/>
                   </w:rPr>
-                  <w:instrText xml:space="preserve"> PAGEREF _Toc75012901 \h </w:instrText>
+                  <w:instrText xml:space="preserve"> PAGEREF _Toc75024600 \h </w:instrText>
                 </w:r>
                 <w:r>
                   <w:rPr>
@@ -1766,10 +1766,10 @@
                 <w:rPr>
                   <w:rFonts w:eastAsiaTheme="minorEastAsia"/>
                   <w:noProof/>
-                  <w:lang w:eastAsia="en-NL"/>
+                  <w:lang w:val="en-NL" w:eastAsia="en-NL"/>
                 </w:rPr>
               </w:pPr>
-              <w:hyperlink w:anchor="_Toc75012902" w:history="1">
+              <w:hyperlink w:anchor="_Toc75024601" w:history="1">
                 <w:r>
                   <w:rPr>
                     <w:rStyle w:val="Hyperlink"/>
@@ -1807,7 +1807,7 @@
                     <w:noProof/>
                     <w:webHidden/>
                   </w:rPr>
-                  <w:instrText xml:space="preserve"> PAGEREF _Toc75012902 \h </w:instrText>
+                  <w:instrText xml:space="preserve"> PAGEREF _Toc75024601 \h </w:instrText>
                 </w:r>
                 <w:r>
                   <w:rPr>
@@ -1847,10 +1847,10 @@
                 <w:rPr>
                   <w:rFonts w:eastAsiaTheme="minorEastAsia"/>
                   <w:noProof/>
-                  <w:lang w:eastAsia="en-NL"/>
+                  <w:lang w:val="en-NL" w:eastAsia="en-NL"/>
                 </w:rPr>
               </w:pPr>
-              <w:hyperlink w:anchor="_Toc75012903" w:history="1">
+              <w:hyperlink w:anchor="_Toc75024602" w:history="1">
                 <w:r>
                   <w:rPr>
                     <w:rStyle w:val="Hyperlink"/>
@@ -1877,7 +1877,7 @@
                     <w:noProof/>
                     <w:webHidden/>
                   </w:rPr>
-                  <w:instrText xml:space="preserve"> PAGEREF _Toc75012903 \h </w:instrText>
+                  <w:instrText xml:space="preserve"> PAGEREF _Toc75024602 \h </w:instrText>
                 </w:r>
                 <w:r>
                   <w:rPr>
@@ -1917,10 +1917,10 @@
                 <w:rPr>
                   <w:rFonts w:eastAsiaTheme="minorEastAsia"/>
                   <w:noProof/>
-                  <w:lang w:eastAsia="en-NL"/>
+                  <w:lang w:val="en-NL" w:eastAsia="en-NL"/>
                 </w:rPr>
               </w:pPr>
-              <w:hyperlink w:anchor="_Toc75012904" w:history="1">
+              <w:hyperlink w:anchor="_Toc75024603" w:history="1">
                 <w:r>
                   <w:rPr>
                     <w:rStyle w:val="Hyperlink"/>
@@ -1947,7 +1947,7 @@
                     <w:noProof/>
                     <w:webHidden/>
                   </w:rPr>
-                  <w:instrText xml:space="preserve"> PAGEREF _Toc75012904 \h </w:instrText>
+                  <w:instrText xml:space="preserve"> PAGEREF _Toc75024603 \h </w:instrText>
                 </w:r>
                 <w:r>
                   <w:rPr>
@@ -2017,7 +2017,7 @@
               <w:lang w:val="en-US"/>
             </w:rPr>
           </w:pPr>
-          <w:bookmarkStart w:id="0" w:name="_Toc75012894"/>
+          <w:bookmarkStart w:id="0" w:name="_Toc75024593"/>
           <w:r>
             <w:rPr>
               <w:rFonts w:eastAsiaTheme="minorEastAsia"/>
@@ -2102,7 +2102,7 @@
           <w:lang w:val="en-US"/>
         </w:rPr>
       </w:pPr>
-      <w:bookmarkStart w:id="1" w:name="_Toc75012895"/>
+      <w:bookmarkStart w:id="1" w:name="_Toc75024594"/>
       <w:r>
         <w:rPr>
           <w:lang w:val="en-US"/>
@@ -2120,7 +2120,7 @@
           <w:lang w:val="en-US" w:eastAsia="en-NL"/>
         </w:rPr>
       </w:pPr>
-      <w:bookmarkStart w:id="2" w:name="_Toc75012896"/>
+      <w:bookmarkStart w:id="2" w:name="_Toc75024595"/>
       <w:r>
         <w:rPr>
           <w:rFonts w:eastAsia="Times New Roman"/>
@@ -2739,7 +2739,7 @@
       <w:pPr>
         <w:pStyle w:val="Kop2"/>
       </w:pPr>
-      <w:bookmarkStart w:id="3" w:name="_Toc75012897"/>
+      <w:bookmarkStart w:id="3" w:name="_Toc75024596"/>
       <w:r>
         <w:lastRenderedPageBreak/>
         <w:t>Context Based Research:</w:t>
@@ -3439,7 +3439,7 @@
           <w:lang w:val="en-US" w:eastAsia="en-NL"/>
         </w:rPr>
       </w:pPr>
-      <w:bookmarkStart w:id="4" w:name="_Toc75012898"/>
+      <w:bookmarkStart w:id="4" w:name="_Toc75024597"/>
       <w:r>
         <w:rPr>
           <w:rFonts w:eastAsia="Times New Roman"/>
@@ -4168,7 +4168,7 @@
           <w:lang w:val="en-US" w:eastAsia="en-NL"/>
         </w:rPr>
       </w:pPr>
-      <w:bookmarkStart w:id="5" w:name="_Toc75012899"/>
+      <w:bookmarkStart w:id="5" w:name="_Toc75024598"/>
       <w:r>
         <w:rPr>
           <w:rFonts w:eastAsia="Times New Roman"/>
@@ -4923,7 +4923,7 @@
           <w:lang w:val="en-US" w:eastAsia="en-NL"/>
         </w:rPr>
       </w:pPr>
-      <w:bookmarkStart w:id="6" w:name="_Toc75012900"/>
+      <w:bookmarkStart w:id="6" w:name="_Toc75024599"/>
       <w:r>
         <w:rPr>
           <w:rFonts w:eastAsia="Times New Roman"/>
@@ -5302,7 +5302,7 @@
       <w:pPr>
         <w:pStyle w:val="Kop2"/>
       </w:pPr>
-      <w:bookmarkStart w:id="7" w:name="_Toc75012901"/>
+      <w:bookmarkStart w:id="7" w:name="_Toc75024600"/>
       <w:r>
         <w:lastRenderedPageBreak/>
         <w:t>Cloud Services:</w:t>
@@ -5550,7 +5550,7 @@
           <w:lang w:val="en-US" w:eastAsia="en-NL"/>
         </w:rPr>
       </w:pPr>
-      <w:bookmarkStart w:id="8" w:name="_Toc75012902"/>
+      <w:bookmarkStart w:id="8" w:name="_Toc75024601"/>
       <w:r>
         <w:rPr>
           <w:rFonts w:eastAsia="Times New Roman"/>
@@ -5980,7 +5980,7 @@
       <w:pPr>
         <w:pStyle w:val="Kop2"/>
       </w:pPr>
-      <w:bookmarkStart w:id="9" w:name="_Toc75012903"/>
+      <w:bookmarkStart w:id="9" w:name="_Toc75024602"/>
       <w:r>
         <w:lastRenderedPageBreak/>
         <w:t>Distributed Data:</w:t>
@@ -6428,7 +6428,7 @@
       <w:pPr>
         <w:pStyle w:val="Kop1"/>
       </w:pPr>
-      <w:bookmarkStart w:id="10" w:name="_Toc75012904"/>
+      <w:bookmarkStart w:id="10" w:name="_Toc75024603"/>
       <w:r>
         <w:lastRenderedPageBreak/>
         <w:t>Semester</w:t>

</xml_diff>